<commit_message>
Updated UML and report
</commit_message>
<xml_diff>
--- a/relatorio.docx
+++ b/relatorio.docx
@@ -319,14 +319,7 @@
           <w:sz w:val="20"/>
           <w:szCs w:val="20"/>
         </w:rPr>
-        <w:t>Carlos</w:t>
-      </w:r>
-      <w:r>
-        <w:rPr>
-          <w:sz w:val="20"/>
-          <w:szCs w:val="20"/>
-        </w:rPr>
-        <w:t xml:space="preserve"> Duarte (up201708804)</w:t>
+        <w:t>Carlos Duarte (up201708804)</w:t>
       </w:r>
       <w:hyperlink r:id="rId5">
         <w:r>
@@ -539,12 +532,14 @@
       <w:pPr>
         <w:pStyle w:val="Heading1"/>
       </w:pPr>
-      <w:bookmarkStart w:id="2" w:name="_Toc3576016"/>
+      <w:bookmarkStart w:id="2" w:name="_Toc3727032"/>
       <w:r>
         <w:lastRenderedPageBreak/>
         <w:t>Índice</w:t>
       </w:r>
+      <w:bookmarkStart w:id="3" w:name="_GoBack"/>
       <w:bookmarkEnd w:id="2"/>
+      <w:bookmarkEnd w:id="3"/>
     </w:p>
     <w:p>
       <w:pPr>
@@ -571,7 +566,11 @@
               <w:tab w:val="right" w:pos="9019"/>
             </w:tabs>
             <w:rPr>
+              <w:rFonts w:asciiTheme="minorHAnsi" w:eastAsiaTheme="minorEastAsia" w:hAnsiTheme="minorHAnsi" w:cstheme="minorBidi"/>
               <w:noProof/>
+              <w:sz w:val="24"/>
+              <w:szCs w:val="24"/>
+              <w:lang w:val="en-US"/>
             </w:rPr>
           </w:pPr>
           <w:r>
@@ -583,7 +582,7 @@
           <w:r>
             <w:fldChar w:fldCharType="separate"/>
           </w:r>
-          <w:hyperlink w:anchor="_Toc3576016" w:history="1">
+          <w:hyperlink w:anchor="_Toc3727032" w:history="1">
             <w:r>
               <w:rPr>
                 <w:rStyle w:val="Hyperlink"/>
@@ -610,7 +609,7 @@
                 <w:noProof/>
                 <w:webHidden/>
               </w:rPr>
-              <w:instrText xml:space="preserve"> PAGEREF _Toc3576016 \h </w:instrText>
+              <w:instrText xml:space="preserve"> PAGEREF _Toc3727032 \h </w:instrText>
             </w:r>
             <w:r>
               <w:rPr>
@@ -648,10 +647,14 @@
               <w:tab w:val="right" w:pos="9019"/>
             </w:tabs>
             <w:rPr>
+              <w:rFonts w:asciiTheme="minorHAnsi" w:eastAsiaTheme="minorEastAsia" w:hAnsiTheme="minorHAnsi" w:cstheme="minorBidi"/>
               <w:noProof/>
+              <w:sz w:val="24"/>
+              <w:szCs w:val="24"/>
+              <w:lang w:val="en-US"/>
             </w:rPr>
           </w:pPr>
-          <w:hyperlink w:anchor="_Toc3576017" w:history="1">
+          <w:hyperlink w:anchor="_Toc3727033" w:history="1">
             <w:r>
               <w:rPr>
                 <w:rStyle w:val="Hyperlink"/>
@@ -680,7 +683,7 @@
                 <w:noProof/>
                 <w:webHidden/>
               </w:rPr>
-              <w:instrText xml:space="preserve"> PAGEREF _Toc3576017 \h </w:instrText>
+              <w:instrText xml:space="preserve"> PAGEREF _Toc3727033 \h </w:instrText>
             </w:r>
             <w:r>
               <w:rPr>
@@ -718,10 +721,14 @@
               <w:tab w:val="right" w:pos="9019"/>
             </w:tabs>
             <w:rPr>
+              <w:rFonts w:asciiTheme="minorHAnsi" w:eastAsiaTheme="minorEastAsia" w:hAnsiTheme="minorHAnsi" w:cstheme="minorBidi"/>
               <w:noProof/>
+              <w:sz w:val="24"/>
+              <w:szCs w:val="24"/>
+              <w:lang w:val="en-US"/>
             </w:rPr>
           </w:pPr>
-          <w:hyperlink w:anchor="_Toc3576018" w:history="1">
+          <w:hyperlink w:anchor="_Toc3727034" w:history="1">
             <w:r>
               <w:rPr>
                 <w:rStyle w:val="Hyperlink"/>
@@ -748,7 +755,7 @@
                 <w:noProof/>
                 <w:webHidden/>
               </w:rPr>
-              <w:instrText xml:space="preserve"> PAGEREF _Toc3576018 \h </w:instrText>
+              <w:instrText xml:space="preserve"> PAGEREF _Toc3727034 \h </w:instrText>
             </w:r>
             <w:r>
               <w:rPr>
@@ -786,10 +793,14 @@
               <w:tab w:val="right" w:pos="9019"/>
             </w:tabs>
             <w:rPr>
+              <w:rFonts w:asciiTheme="minorHAnsi" w:eastAsiaTheme="minorEastAsia" w:hAnsiTheme="minorHAnsi" w:cstheme="minorBidi"/>
               <w:noProof/>
+              <w:sz w:val="24"/>
+              <w:szCs w:val="24"/>
+              <w:lang w:val="en-US"/>
             </w:rPr>
           </w:pPr>
-          <w:hyperlink w:anchor="_Toc3576019" w:history="1">
+          <w:hyperlink w:anchor="_Toc3727035" w:history="1">
             <w:r>
               <w:rPr>
                 <w:rStyle w:val="Hyperlink"/>
@@ -816,7 +827,7 @@
                 <w:noProof/>
                 <w:webHidden/>
               </w:rPr>
-              <w:instrText xml:space="preserve"> PAGEREF _Toc3576019 \h </w:instrText>
+              <w:instrText xml:space="preserve"> PAGEREF _Toc3727035 \h </w:instrText>
             </w:r>
             <w:r>
               <w:rPr>
@@ -854,10 +865,14 @@
               <w:tab w:val="right" w:pos="9019"/>
             </w:tabs>
             <w:rPr>
+              <w:rFonts w:asciiTheme="minorHAnsi" w:eastAsiaTheme="minorEastAsia" w:hAnsiTheme="minorHAnsi" w:cstheme="minorBidi"/>
               <w:noProof/>
+              <w:sz w:val="24"/>
+              <w:szCs w:val="24"/>
+              <w:lang w:val="en-US"/>
             </w:rPr>
           </w:pPr>
-          <w:hyperlink w:anchor="_Toc3576020" w:history="1">
+          <w:hyperlink w:anchor="_Toc3727036" w:history="1">
             <w:r>
               <w:rPr>
                 <w:rStyle w:val="Hyperlink"/>
@@ -884,7 +899,7 @@
                 <w:noProof/>
                 <w:webHidden/>
               </w:rPr>
-              <w:instrText xml:space="preserve"> PAGEREF _Toc3576020 \h </w:instrText>
+              <w:instrText xml:space="preserve"> PAGEREF _Toc3727036 \h </w:instrText>
             </w:r>
             <w:r>
               <w:rPr>
@@ -922,10 +937,14 @@
               <w:tab w:val="right" w:pos="9019"/>
             </w:tabs>
             <w:rPr>
+              <w:rFonts w:asciiTheme="minorHAnsi" w:eastAsiaTheme="minorEastAsia" w:hAnsiTheme="minorHAnsi" w:cstheme="minorBidi"/>
               <w:noProof/>
+              <w:sz w:val="24"/>
+              <w:szCs w:val="24"/>
+              <w:lang w:val="en-US"/>
             </w:rPr>
           </w:pPr>
-          <w:hyperlink w:anchor="_Toc3576021" w:history="1">
+          <w:hyperlink w:anchor="_Toc3727037" w:history="1">
             <w:r>
               <w:rPr>
                 <w:rStyle w:val="Hyperlink"/>
@@ -952,7 +971,7 @@
                 <w:noProof/>
                 <w:webHidden/>
               </w:rPr>
-              <w:instrText xml:space="preserve"> PAGEREF _Toc3576021 \h </w:instrText>
+              <w:instrText xml:space="preserve"> PAGEREF _Toc3727037 \h </w:instrText>
             </w:r>
             <w:r>
               <w:rPr>
@@ -990,10 +1009,14 @@
               <w:tab w:val="right" w:pos="9019"/>
             </w:tabs>
             <w:rPr>
+              <w:rFonts w:asciiTheme="minorHAnsi" w:eastAsiaTheme="minorEastAsia" w:hAnsiTheme="minorHAnsi" w:cstheme="minorBidi"/>
               <w:noProof/>
+              <w:sz w:val="24"/>
+              <w:szCs w:val="24"/>
+              <w:lang w:val="en-US"/>
             </w:rPr>
           </w:pPr>
-          <w:hyperlink w:anchor="_Toc3576022" w:history="1">
+          <w:hyperlink w:anchor="_Toc3727038" w:history="1">
             <w:r>
               <w:rPr>
                 <w:rStyle w:val="Hyperlink"/>
@@ -1020,7 +1043,7 @@
                 <w:noProof/>
                 <w:webHidden/>
               </w:rPr>
-              <w:instrText xml:space="preserve"> PAGEREF _Toc3576022 \h </w:instrText>
+              <w:instrText xml:space="preserve"> PAGEREF _Toc3727038 \h </w:instrText>
             </w:r>
             <w:r>
               <w:rPr>
@@ -1058,10 +1081,14 @@
               <w:tab w:val="right" w:pos="9019"/>
             </w:tabs>
             <w:rPr>
+              <w:rFonts w:asciiTheme="minorHAnsi" w:eastAsiaTheme="minorEastAsia" w:hAnsiTheme="minorHAnsi" w:cstheme="minorBidi"/>
               <w:noProof/>
+              <w:sz w:val="24"/>
+              <w:szCs w:val="24"/>
+              <w:lang w:val="en-US"/>
             </w:rPr>
           </w:pPr>
-          <w:hyperlink w:anchor="_Toc3576023" w:history="1">
+          <w:hyperlink w:anchor="_Toc3727039" w:history="1">
             <w:r>
               <w:rPr>
                 <w:rStyle w:val="Hyperlink"/>
@@ -1088,7 +1115,7 @@
                 <w:noProof/>
                 <w:webHidden/>
               </w:rPr>
-              <w:instrText xml:space="preserve"> PAGEREF _Toc3576023 \h </w:instrText>
+              <w:instrText xml:space="preserve"> PAGEREF _Toc3727039 \h </w:instrText>
             </w:r>
             <w:r>
               <w:rPr>
@@ -1126,10 +1153,14 @@
               <w:tab w:val="right" w:pos="9019"/>
             </w:tabs>
             <w:rPr>
+              <w:rFonts w:asciiTheme="minorHAnsi" w:eastAsiaTheme="minorEastAsia" w:hAnsiTheme="minorHAnsi" w:cstheme="minorBidi"/>
               <w:noProof/>
+              <w:sz w:val="24"/>
+              <w:szCs w:val="24"/>
+              <w:lang w:val="en-US"/>
             </w:rPr>
           </w:pPr>
-          <w:hyperlink w:anchor="_Toc3576024" w:history="1">
+          <w:hyperlink w:anchor="_Toc3727040" w:history="1">
             <w:r>
               <w:rPr>
                 <w:rStyle w:val="Hyperlink"/>
@@ -1156,7 +1187,7 @@
                 <w:noProof/>
                 <w:webHidden/>
               </w:rPr>
-              <w:instrText xml:space="preserve"> PAGEREF _Toc3576024 \h </w:instrText>
+              <w:instrText xml:space="preserve"> PAGEREF _Toc3727040 \h </w:instrText>
             </w:r>
             <w:r>
               <w:rPr>
@@ -1194,10 +1225,14 @@
               <w:tab w:val="right" w:pos="9019"/>
             </w:tabs>
             <w:rPr>
+              <w:rFonts w:asciiTheme="minorHAnsi" w:eastAsiaTheme="minorEastAsia" w:hAnsiTheme="minorHAnsi" w:cstheme="minorBidi"/>
               <w:noProof/>
+              <w:sz w:val="24"/>
+              <w:szCs w:val="24"/>
+              <w:lang w:val="en-US"/>
             </w:rPr>
           </w:pPr>
-          <w:hyperlink w:anchor="_Toc3576025" w:history="1">
+          <w:hyperlink w:anchor="_Toc3727041" w:history="1">
             <w:r>
               <w:rPr>
                 <w:rStyle w:val="Hyperlink"/>
@@ -1224,7 +1259,7 @@
                 <w:noProof/>
                 <w:webHidden/>
               </w:rPr>
-              <w:instrText xml:space="preserve"> PAGEREF _Toc3576025 \h </w:instrText>
+              <w:instrText xml:space="preserve"> PAGEREF _Toc3727041 \h </w:instrText>
             </w:r>
             <w:r>
               <w:rPr>
@@ -1262,10 +1297,14 @@
               <w:tab w:val="right" w:pos="9019"/>
             </w:tabs>
             <w:rPr>
+              <w:rFonts w:asciiTheme="minorHAnsi" w:eastAsiaTheme="minorEastAsia" w:hAnsiTheme="minorHAnsi" w:cstheme="minorBidi"/>
               <w:noProof/>
+              <w:sz w:val="24"/>
+              <w:szCs w:val="24"/>
+              <w:lang w:val="en-US"/>
             </w:rPr>
           </w:pPr>
-          <w:hyperlink w:anchor="_Toc3576026" w:history="1">
+          <w:hyperlink w:anchor="_Toc3727042" w:history="1">
             <w:r>
               <w:rPr>
                 <w:rStyle w:val="Hyperlink"/>
@@ -1292,7 +1331,7 @@
                 <w:noProof/>
                 <w:webHidden/>
               </w:rPr>
-              <w:instrText xml:space="preserve"> PAGEREF _Toc3576026 \h </w:instrText>
+              <w:instrText xml:space="preserve"> PAGEREF _Toc3727042 \h </w:instrText>
             </w:r>
             <w:r>
               <w:rPr>
@@ -1330,10 +1369,14 @@
               <w:tab w:val="right" w:pos="9019"/>
             </w:tabs>
             <w:rPr>
+              <w:rFonts w:asciiTheme="minorHAnsi" w:eastAsiaTheme="minorEastAsia" w:hAnsiTheme="minorHAnsi" w:cstheme="minorBidi"/>
               <w:noProof/>
+              <w:sz w:val="24"/>
+              <w:szCs w:val="24"/>
+              <w:lang w:val="en-US"/>
             </w:rPr>
           </w:pPr>
-          <w:hyperlink w:anchor="_Toc3576027" w:history="1">
+          <w:hyperlink w:anchor="_Toc3727043" w:history="1">
             <w:r>
               <w:rPr>
                 <w:rStyle w:val="Hyperlink"/>
@@ -1360,7 +1403,7 @@
                 <w:noProof/>
                 <w:webHidden/>
               </w:rPr>
-              <w:instrText xml:space="preserve"> PAGEREF _Toc3576027 \h </w:instrText>
+              <w:instrText xml:space="preserve"> PAGEREF _Toc3727043 \h </w:instrText>
             </w:r>
             <w:r>
               <w:rPr>
@@ -1398,10 +1441,14 @@
               <w:tab w:val="right" w:pos="9019"/>
             </w:tabs>
             <w:rPr>
+              <w:rFonts w:asciiTheme="minorHAnsi" w:eastAsiaTheme="minorEastAsia" w:hAnsiTheme="minorHAnsi" w:cstheme="minorBidi"/>
               <w:noProof/>
+              <w:sz w:val="24"/>
+              <w:szCs w:val="24"/>
+              <w:lang w:val="en-US"/>
             </w:rPr>
           </w:pPr>
-          <w:hyperlink w:anchor="_Toc3576028" w:history="1">
+          <w:hyperlink w:anchor="_Toc3727044" w:history="1">
             <w:r>
               <w:rPr>
                 <w:rStyle w:val="Hyperlink"/>
@@ -1428,7 +1475,7 @@
                 <w:noProof/>
                 <w:webHidden/>
               </w:rPr>
-              <w:instrText xml:space="preserve"> PAGEREF _Toc3576028 \h </w:instrText>
+              <w:instrText xml:space="preserve"> PAGEREF _Toc3727044 \h </w:instrText>
             </w:r>
             <w:r>
               <w:rPr>
@@ -1466,10 +1513,14 @@
               <w:tab w:val="right" w:pos="9019"/>
             </w:tabs>
             <w:rPr>
+              <w:rFonts w:asciiTheme="minorHAnsi" w:eastAsiaTheme="minorEastAsia" w:hAnsiTheme="minorHAnsi" w:cstheme="minorBidi"/>
               <w:noProof/>
+              <w:sz w:val="24"/>
+              <w:szCs w:val="24"/>
+              <w:lang w:val="en-US"/>
             </w:rPr>
           </w:pPr>
-          <w:hyperlink w:anchor="_Toc3576029" w:history="1">
+          <w:hyperlink w:anchor="_Toc3727045" w:history="1">
             <w:r>
               <w:rPr>
                 <w:rStyle w:val="Hyperlink"/>
@@ -1496,7 +1547,7 @@
                 <w:noProof/>
                 <w:webHidden/>
               </w:rPr>
-              <w:instrText xml:space="preserve"> PAGEREF _Toc3576029 \h </w:instrText>
+              <w:instrText xml:space="preserve"> PAGEREF _Toc3727045 \h </w:instrText>
             </w:r>
             <w:r>
               <w:rPr>
@@ -1534,10 +1585,14 @@
               <w:tab w:val="right" w:pos="9019"/>
             </w:tabs>
             <w:rPr>
+              <w:rFonts w:asciiTheme="minorHAnsi" w:eastAsiaTheme="minorEastAsia" w:hAnsiTheme="minorHAnsi" w:cstheme="minorBidi"/>
               <w:noProof/>
+              <w:sz w:val="24"/>
+              <w:szCs w:val="24"/>
+              <w:lang w:val="en-US"/>
             </w:rPr>
           </w:pPr>
-          <w:hyperlink w:anchor="_Toc3576030" w:history="1">
+          <w:hyperlink w:anchor="_Toc3727046" w:history="1">
             <w:r>
               <w:rPr>
                 <w:rStyle w:val="Hyperlink"/>
@@ -1564,7 +1619,7 @@
                 <w:noProof/>
                 <w:webHidden/>
               </w:rPr>
-              <w:instrText xml:space="preserve"> PAGEREF _Toc3576030 \h </w:instrText>
+              <w:instrText xml:space="preserve"> PAGEREF _Toc3727046 \h </w:instrText>
             </w:r>
             <w:r>
               <w:rPr>
@@ -1602,10 +1657,14 @@
               <w:tab w:val="right" w:pos="9019"/>
             </w:tabs>
             <w:rPr>
+              <w:rFonts w:asciiTheme="minorHAnsi" w:eastAsiaTheme="minorEastAsia" w:hAnsiTheme="minorHAnsi" w:cstheme="minorBidi"/>
               <w:noProof/>
+              <w:sz w:val="24"/>
+              <w:szCs w:val="24"/>
+              <w:lang w:val="en-US"/>
             </w:rPr>
           </w:pPr>
-          <w:hyperlink w:anchor="_Toc3576031" w:history="1">
+          <w:hyperlink w:anchor="_Toc3727047" w:history="1">
             <w:r>
               <w:rPr>
                 <w:rStyle w:val="Hyperlink"/>
@@ -1632,7 +1691,7 @@
                 <w:noProof/>
                 <w:webHidden/>
               </w:rPr>
-              <w:instrText xml:space="preserve"> PAGEREF _Toc3576031 \h </w:instrText>
+              <w:instrText xml:space="preserve"> PAGEREF _Toc3727047 \h </w:instrText>
             </w:r>
             <w:r>
               <w:rPr>
@@ -1670,10 +1729,14 @@
               <w:tab w:val="right" w:pos="9019"/>
             </w:tabs>
             <w:rPr>
+              <w:rFonts w:asciiTheme="minorHAnsi" w:eastAsiaTheme="minorEastAsia" w:hAnsiTheme="minorHAnsi" w:cstheme="minorBidi"/>
               <w:noProof/>
+              <w:sz w:val="24"/>
+              <w:szCs w:val="24"/>
+              <w:lang w:val="en-US"/>
             </w:rPr>
           </w:pPr>
-          <w:hyperlink w:anchor="_Toc3576032" w:history="1">
+          <w:hyperlink w:anchor="_Toc3727048" w:history="1">
             <w:r>
               <w:rPr>
                 <w:rStyle w:val="Hyperlink"/>
@@ -1700,7 +1763,7 @@
                 <w:noProof/>
                 <w:webHidden/>
               </w:rPr>
-              <w:instrText xml:space="preserve"> PAGEREF _Toc3576032 \h </w:instrText>
+              <w:instrText xml:space="preserve"> PAGEREF _Toc3727048 \h </w:instrText>
             </w:r>
             <w:r>
               <w:rPr>
@@ -1738,10 +1801,14 @@
               <w:tab w:val="right" w:pos="9019"/>
             </w:tabs>
             <w:rPr>
+              <w:rFonts w:asciiTheme="minorHAnsi" w:eastAsiaTheme="minorEastAsia" w:hAnsiTheme="minorHAnsi" w:cstheme="minorBidi"/>
               <w:noProof/>
+              <w:sz w:val="24"/>
+              <w:szCs w:val="24"/>
+              <w:lang w:val="en-US"/>
             </w:rPr>
           </w:pPr>
-          <w:hyperlink w:anchor="_Toc3576033" w:history="1">
+          <w:hyperlink w:anchor="_Toc3727049" w:history="1">
             <w:r>
               <w:rPr>
                 <w:rStyle w:val="Hyperlink"/>
@@ -1768,7 +1835,7 @@
                 <w:noProof/>
                 <w:webHidden/>
               </w:rPr>
-              <w:instrText xml:space="preserve"> PAGEREF _Toc3576033 \h </w:instrText>
+              <w:instrText xml:space="preserve"> PAGEREF _Toc3727049 \h </w:instrText>
             </w:r>
             <w:r>
               <w:rPr>
@@ -1789,6 +1856,78 @@
                 <w:webHidden/>
               </w:rPr>
               <w:t>5</w:t>
+            </w:r>
+            <w:r>
+              <w:rPr>
+                <w:noProof/>
+                <w:webHidden/>
+              </w:rPr>
+              <w:fldChar w:fldCharType="end"/>
+            </w:r>
+          </w:hyperlink>
+        </w:p>
+        <w:p>
+          <w:pPr>
+            <w:pStyle w:val="TOC1"/>
+            <w:tabs>
+              <w:tab w:val="right" w:pos="9019"/>
+            </w:tabs>
+            <w:rPr>
+              <w:rFonts w:asciiTheme="minorHAnsi" w:eastAsiaTheme="minorEastAsia" w:hAnsiTheme="minorHAnsi" w:cstheme="minorBidi"/>
+              <w:noProof/>
+              <w:sz w:val="24"/>
+              <w:szCs w:val="24"/>
+              <w:lang w:val="en-US"/>
+            </w:rPr>
+          </w:pPr>
+          <w:hyperlink w:anchor="_Toc3727050" w:history="1">
+            <w:r>
+              <w:rPr>
+                <w:rStyle w:val="Hyperlink"/>
+                <w:noProof/>
+              </w:rPr>
+              <w:t>2. UML</w:t>
+            </w:r>
+            <w:r>
+              <w:rPr>
+                <w:noProof/>
+                <w:webHidden/>
+              </w:rPr>
+              <w:tab/>
+            </w:r>
+            <w:r>
+              <w:rPr>
+                <w:noProof/>
+                <w:webHidden/>
+              </w:rPr>
+              <w:fldChar w:fldCharType="begin"/>
+            </w:r>
+            <w:r>
+              <w:rPr>
+                <w:noProof/>
+                <w:webHidden/>
+              </w:rPr>
+              <w:instrText xml:space="preserve"> PAGEREF _Toc3727050 \h </w:instrText>
+            </w:r>
+            <w:r>
+              <w:rPr>
+                <w:noProof/>
+                <w:webHidden/>
+              </w:rPr>
+            </w:r>
+            <w:r>
+              <w:rPr>
+                <w:noProof/>
+                <w:webHidden/>
+              </w:rPr>
+              <w:fldChar w:fldCharType="separate"/>
+            </w:r>
+            <w:r>
+              <w:rPr>
+                <w:noProof/>
+                <w:webHidden/>
+              </w:rPr>
+              <w:t>6</w:t>
             </w:r>
             <w:r>
               <w:rPr>
@@ -1834,8 +1973,8 @@
           <w:szCs w:val="36"/>
         </w:rPr>
       </w:pPr>
-      <w:bookmarkStart w:id="3" w:name="_hu8b8ar9elnv" w:colFirst="0" w:colLast="0"/>
-      <w:bookmarkEnd w:id="3"/>
+      <w:bookmarkStart w:id="4" w:name="_hu8b8ar9elnv" w:colFirst="0" w:colLast="0"/>
+      <w:bookmarkEnd w:id="4"/>
       <w:r>
         <w:br w:type="page"/>
       </w:r>
@@ -1850,7 +1989,7 @@
         <w:ind w:left="-30"/>
         <w:jc w:val="both"/>
       </w:pPr>
-      <w:bookmarkStart w:id="4" w:name="_Toc3576017"/>
+      <w:bookmarkStart w:id="5" w:name="_Toc3727033"/>
       <w:r>
         <w:rPr>
           <w:rFonts w:ascii="Trebuchet MS" w:eastAsia="Trebuchet MS" w:hAnsi="Trebuchet MS" w:cs="Trebuchet MS"/>
@@ -1861,25 +2000,22 @@
         <w:lastRenderedPageBreak/>
         <w:t>1. Contexto do projeto</w:t>
       </w:r>
-      <w:bookmarkEnd w:id="4"/>
-    </w:p>
-    <w:p>
-      <w:r>
-        <w:t xml:space="preserve">Para o projeto desta unidade curricular, o nosso grupo decidiu modelar o funcionamento de uma base de dados para </w:t>
-      </w:r>
-      <w:r>
-        <w:t xml:space="preserve">o Departamento de Engenharia Informática (DEI). Desta forma, apresentamos de seguida a estrutura do trabalho. Note-se que, nos casos em que </w:t>
+      <w:bookmarkEnd w:id="5"/>
+    </w:p>
+    <w:p>
+      <w:r>
+        <w:t xml:space="preserve">Para o projeto desta unidade curricular, o nosso grupo decidiu modelar o funcionamento de uma base de dados para o Departamento de Engenharia Informática (DEI). Desta forma, apresentamos de seguida a estrutura do trabalho. Note-se que, nos casos em que </w:t>
       </w:r>
     </w:p>
     <w:p>
       <w:pPr>
         <w:pStyle w:val="Heading2"/>
       </w:pPr>
-      <w:bookmarkStart w:id="5" w:name="_Toc3576018"/>
+      <w:bookmarkStart w:id="6" w:name="_Toc3727034"/>
       <w:r>
         <w:t>Membro</w:t>
       </w:r>
-      <w:bookmarkEnd w:id="5"/>
+      <w:bookmarkEnd w:id="6"/>
     </w:p>
     <w:p>
       <w:r>
@@ -1916,11 +2052,11 @@
       <w:pPr>
         <w:pStyle w:val="Heading2"/>
       </w:pPr>
-      <w:bookmarkStart w:id="6" w:name="_Toc3576019"/>
+      <w:bookmarkStart w:id="7" w:name="_Toc3727035"/>
       <w:r>
         <w:t>Estudante</w:t>
       </w:r>
-      <w:bookmarkEnd w:id="6"/>
+      <w:bookmarkEnd w:id="7"/>
     </w:p>
     <w:p>
       <w:r>
@@ -1933,10 +2069,7 @@
         <w:t>Estudante</w:t>
       </w:r>
       <w:r>
-        <w:t xml:space="preserve"> pode pertencer a um curso, frequentando-o de acordo com um determinado</w:t>
-      </w:r>
-      <w:r>
-        <w:t xml:space="preserve"> regime (trabalhador-estudante, por exemplo). Cada estudante tem uma classificação associada ao curso que frequenta. Pode ser membro de um núcleo ou de uma comissão de acompanhamento.</w:t>
+        <w:t xml:space="preserve"> pode pertencer a um curso, frequentando-o de acordo com um determinado regime (trabalhador-estudante, por exemplo). Cada estudante tem uma classificação associada ao curso que frequenta. Pode ser membro de um núcleo ou de uma comissão de acompanhamento.</w:t>
       </w:r>
     </w:p>
     <w:p/>
@@ -1944,11 +2077,11 @@
       <w:pPr>
         <w:pStyle w:val="Heading2"/>
       </w:pPr>
-      <w:bookmarkStart w:id="7" w:name="_Toc3576020"/>
+      <w:bookmarkStart w:id="8" w:name="_Toc3727036"/>
       <w:r>
         <w:t>Professor</w:t>
       </w:r>
-      <w:bookmarkEnd w:id="7"/>
+      <w:bookmarkEnd w:id="8"/>
     </w:p>
     <w:p>
       <w:r>
@@ -1961,10 +2094,7 @@
         <w:t xml:space="preserve"> </w:t>
       </w:r>
       <w:r>
-        <w:t>tem como atributo específico o NIF. Este leciona disciplinas de um determinado Curso, podendo ou não ser diretor desse mesmo curso (apenas pode ser diretor de um curso). Cada Professor é especializado numa ou mais áreas científicas, está instalado num gabi</w:t>
-      </w:r>
-      <w:r>
-        <w:t>nete e pode ou não coordenar ou estar associado a um laboratório</w:t>
+        <w:t>tem como atributo específico o NIF. Este leciona disciplinas de um determinado Curso, podendo ou não ser diretor desse mesmo curso (apenas pode ser diretor de um curso). Cada Professor é especializado numa ou mais áreas científicas, está instalado num gabinete e pode ou não coordenar ou estar associado a um laboratório</w:t>
       </w:r>
       <w:r>
         <w:rPr>
@@ -1981,18 +2111,15 @@
       <w:pPr>
         <w:pStyle w:val="Heading2"/>
       </w:pPr>
-      <w:bookmarkStart w:id="8" w:name="_Toc3576021"/>
+      <w:bookmarkStart w:id="9" w:name="_Toc3727037"/>
       <w:r>
         <w:t>Curso</w:t>
       </w:r>
-      <w:bookmarkEnd w:id="8"/>
-    </w:p>
-    <w:p>
-      <w:r>
-        <w:t>Cada curso é composto, a nível dos seus membros, por um conjunto de estudant</w:t>
-      </w:r>
-      <w:r>
-        <w:t>es, por professores que lecionam as disciplinas e por elementos do staff que gerem o seu funcionamento. O curso tem obrigatoriamente que ter um diretor, bem como três tipos de comissão: executiva, científica e de acompanhamento.</w:t>
+      <w:bookmarkEnd w:id="9"/>
+    </w:p>
+    <w:p>
+      <w:r>
+        <w:t>Cada curso é composto, a nível dos seus membros, por um conjunto de estudantes, por professores que lecionam as disciplinas e por elementos do staff que gerem o seu funcionamento. O curso tem obrigatoriamente que ter um diretor, bem como três tipos de comissão: executiva, científica e de acompanhamento.</w:t>
       </w:r>
     </w:p>
     <w:p/>
@@ -2000,18 +2127,15 @@
       <w:pPr>
         <w:pStyle w:val="Heading2"/>
       </w:pPr>
-      <w:bookmarkStart w:id="9" w:name="_Toc3576022"/>
+      <w:bookmarkStart w:id="10" w:name="_Toc3727038"/>
       <w:r>
         <w:t>Classificação</w:t>
       </w:r>
-      <w:bookmarkEnd w:id="9"/>
-    </w:p>
-    <w:p>
-      <w:r>
-        <w:t>Cada estudan</w:t>
-      </w:r>
-      <w:r>
-        <w:t>te de um determinado curso possui uma classificação, denotada por um valor entre 0 e 20, que representa o desempenho do estudante nesse mesmo curso.</w:t>
+      <w:bookmarkEnd w:id="10"/>
+    </w:p>
+    <w:p>
+      <w:r>
+        <w:t>Cada estudante de um determinado curso possui uma classificação, denotada por um valor entre 0 e 20, que representa o desempenho do estudante nesse mesmo curso.</w:t>
       </w:r>
     </w:p>
     <w:p/>
@@ -2019,19 +2143,16 @@
       <w:pPr>
         <w:pStyle w:val="Heading2"/>
       </w:pPr>
-      <w:bookmarkStart w:id="10" w:name="_Toc3576023"/>
+      <w:bookmarkStart w:id="11" w:name="_Toc3727039"/>
       <w:r>
         <w:lastRenderedPageBreak/>
         <w:t>Núcleo</w:t>
       </w:r>
-      <w:bookmarkEnd w:id="10"/>
-    </w:p>
-    <w:p>
-      <w:r>
-        <w:t>Um núcleo estudantil é composto por um conjunto de estudantes que podem organizar eventos. O núcleo</w:t>
-      </w:r>
-      <w:r>
-        <w:t xml:space="preserve"> localiza-se numa sala.</w:t>
+      <w:bookmarkEnd w:id="11"/>
+    </w:p>
+    <w:p>
+      <w:r>
+        <w:t>Um núcleo estudantil é composto por um conjunto de estudantes que podem organizar eventos. O núcleo localiza-se numa sala.</w:t>
       </w:r>
     </w:p>
     <w:p/>
@@ -2039,18 +2160,15 @@
       <w:pPr>
         <w:pStyle w:val="Heading2"/>
       </w:pPr>
-      <w:bookmarkStart w:id="11" w:name="_Toc3576024"/>
+      <w:bookmarkStart w:id="12" w:name="_Toc3727040"/>
       <w:r>
         <w:t>Evento</w:t>
       </w:r>
-      <w:bookmarkEnd w:id="11"/>
-    </w:p>
-    <w:p>
-      <w:r>
-        <w:t>É recorrente a organização de eventos quer por parte dos núcleos de estudantes, quer por parte de um conjunto de professores. Estes eventos caracterizam-se por terem um nome e as datas de início e fim entre as quais decorrem</w:t>
-      </w:r>
-      <w:r>
-        <w:t xml:space="preserve">. </w:t>
+      <w:bookmarkEnd w:id="12"/>
+    </w:p>
+    <w:p>
+      <w:r>
+        <w:t xml:space="preserve">É recorrente a organização de eventos quer por parte dos núcleos de estudantes, quer por parte de um conjunto de professores. Estes eventos caracterizam-se por terem um nome e as datas de início e fim entre as quais decorrem. </w:t>
       </w:r>
     </w:p>
     <w:p/>
@@ -2058,11 +2176,11 @@
       <w:pPr>
         <w:pStyle w:val="Heading2"/>
       </w:pPr>
-      <w:bookmarkStart w:id="12" w:name="_Toc3576025"/>
+      <w:bookmarkStart w:id="13" w:name="_Toc3727041"/>
       <w:r>
         <w:t>Sala</w:t>
       </w:r>
-      <w:bookmarkEnd w:id="12"/>
+      <w:bookmarkEnd w:id="13"/>
     </w:p>
     <w:p>
       <w:r>
@@ -2074,14 +2192,11 @@
       <w:pPr>
         <w:pStyle w:val="Heading2"/>
       </w:pPr>
-      <w:bookmarkStart w:id="13" w:name="_Toc3576026"/>
-      <w:r>
-        <w:t>St</w:t>
-      </w:r>
-      <w:r>
-        <w:t>aff</w:t>
-      </w:r>
-      <w:bookmarkEnd w:id="13"/>
+      <w:bookmarkStart w:id="14" w:name="_Toc3727042"/>
+      <w:r>
+        <w:t>Staff</w:t>
+      </w:r>
+      <w:bookmarkEnd w:id="14"/>
     </w:p>
     <w:p>
       <w:r>
@@ -2093,18 +2208,15 @@
       <w:pPr>
         <w:pStyle w:val="Heading2"/>
       </w:pPr>
-      <w:bookmarkStart w:id="14" w:name="_Toc3576027"/>
+      <w:bookmarkStart w:id="15" w:name="_Toc3727043"/>
       <w:r>
         <w:t>Área científica</w:t>
       </w:r>
-      <w:bookmarkEnd w:id="14"/>
-    </w:p>
-    <w:p>
-      <w:r>
-        <w:t>Esta classe foi incluída no nosso modelo para cara</w:t>
-      </w:r>
-      <w:r>
-        <w:t xml:space="preserve">cterizar melhor os diversos professores pertencentes ao DEI. Isto porque existem diversas áreas da ciência nas quais um professor se pode especializar. Uma área científica é composta por </w:t>
+      <w:bookmarkEnd w:id="15"/>
+    </w:p>
+    <w:p>
+      <w:r>
+        <w:t xml:space="preserve">Esta classe foi incluída no nosso modelo para caracterizar melhor os diversos professores pertencentes ao DEI. Isto porque existem diversas áreas da ciência nas quais um professor se pode especializar. Uma área científica é composta por </w:t>
       </w:r>
       <w:proofErr w:type="spellStart"/>
       <w:r>
@@ -2112,10 +2224,7 @@
       </w:r>
       <w:proofErr w:type="spellEnd"/>
       <w:r>
-        <w:t>, que correspondem às áreas do conhecimento mais gerais, e</w:t>
-      </w:r>
-      <w:r>
-        <w:t xml:space="preserve"> por </w:t>
+        <w:t xml:space="preserve">, que correspondem às áreas do conhecimento mais gerais, e por </w:t>
       </w:r>
       <w:proofErr w:type="spellStart"/>
       <w:r>
@@ -2147,10 +2256,7 @@
       </w:r>
       <w:proofErr w:type="spellEnd"/>
       <w:r>
-        <w:t>. Como é evidente, vários professores podem dominar uma mesma área científi</w:t>
-      </w:r>
-      <w:r>
-        <w:t xml:space="preserve">ca. </w:t>
+        <w:t xml:space="preserve">. Como é evidente, vários professores podem dominar uma mesma área científica. </w:t>
       </w:r>
     </w:p>
     <w:p>
@@ -2163,34 +2269,31 @@
       <w:pPr>
         <w:pStyle w:val="Heading2"/>
       </w:pPr>
-      <w:bookmarkStart w:id="15" w:name="_5y1apw6zclei" w:colFirst="0" w:colLast="0"/>
-      <w:bookmarkStart w:id="16" w:name="_Toc3576028"/>
-      <w:bookmarkEnd w:id="15"/>
+      <w:bookmarkStart w:id="16" w:name="_5y1apw6zclei" w:colFirst="0" w:colLast="0"/>
+      <w:bookmarkStart w:id="17" w:name="_Toc3727044"/>
+      <w:bookmarkEnd w:id="16"/>
       <w:r>
         <w:t>Laboratório</w:t>
       </w:r>
-      <w:bookmarkEnd w:id="16"/>
-    </w:p>
-    <w:p>
-      <w:r>
-        <w:t>Um laboratório é composto por um conjunto de professores que lá realizam investigação acerca de uma ou mais áreas científicas em especí</w:t>
-      </w:r>
-      <w:r>
-        <w:t>fico. Um desses professores é o coordenador do laboratório, que gere o seu funcionamento.</w:t>
+      <w:bookmarkEnd w:id="17"/>
+    </w:p>
+    <w:p>
+      <w:r>
+        <w:t>Um laboratório é composto por um conjunto de professores que lá realizam investigação acerca de uma ou mais áreas científicas em específico. Um desses professores é o coordenador do laboratório, que gere o seu funcionamento.</w:t>
       </w:r>
     </w:p>
     <w:p>
       <w:pPr>
         <w:pStyle w:val="Heading2"/>
       </w:pPr>
-      <w:bookmarkStart w:id="17" w:name="_2bnbxs72m8rx" w:colFirst="0" w:colLast="0"/>
-      <w:bookmarkStart w:id="18" w:name="_Toc3576029"/>
-      <w:bookmarkEnd w:id="17"/>
+      <w:bookmarkStart w:id="18" w:name="_2bnbxs72m8rx" w:colFirst="0" w:colLast="0"/>
+      <w:bookmarkStart w:id="19" w:name="_Toc3727045"/>
+      <w:bookmarkEnd w:id="18"/>
       <w:r>
         <w:lastRenderedPageBreak/>
         <w:t>Gabinete</w:t>
       </w:r>
-      <w:bookmarkEnd w:id="18"/>
+      <w:bookmarkEnd w:id="19"/>
     </w:p>
     <w:p>
       <w:r>
@@ -2202,13 +2305,13 @@
       <w:pPr>
         <w:pStyle w:val="Heading2"/>
       </w:pPr>
-      <w:bookmarkStart w:id="19" w:name="_smkphtb5q0e0" w:colFirst="0" w:colLast="0"/>
-      <w:bookmarkStart w:id="20" w:name="_Toc3576030"/>
-      <w:bookmarkEnd w:id="19"/>
+      <w:bookmarkStart w:id="20" w:name="_smkphtb5q0e0" w:colFirst="0" w:colLast="0"/>
+      <w:bookmarkStart w:id="21" w:name="_Toc3727046"/>
+      <w:bookmarkEnd w:id="20"/>
       <w:r>
         <w:t>Comissão</w:t>
       </w:r>
-      <w:bookmarkEnd w:id="20"/>
+      <w:bookmarkEnd w:id="21"/>
     </w:p>
     <w:p>
       <w:r>
@@ -2220,20 +2323,17 @@
       <w:pPr>
         <w:pStyle w:val="Heading2"/>
       </w:pPr>
-      <w:bookmarkStart w:id="21" w:name="_cbzllyhwwvii" w:colFirst="0" w:colLast="0"/>
-      <w:bookmarkStart w:id="22" w:name="_Toc3576031"/>
-      <w:bookmarkEnd w:id="21"/>
+      <w:bookmarkStart w:id="22" w:name="_cbzllyhwwvii" w:colFirst="0" w:colLast="0"/>
+      <w:bookmarkStart w:id="23" w:name="_Toc3727047"/>
+      <w:bookmarkEnd w:id="22"/>
       <w:r>
         <w:t>Comissão Executiva</w:t>
       </w:r>
-      <w:bookmarkEnd w:id="22"/>
-    </w:p>
-    <w:p>
-      <w:r>
-        <w:t>É compos</w:t>
-      </w:r>
-      <w:r>
-        <w:t>ta exclusivamente por professores, sendo esta comissão que toma decisões acerca do funcionamento e gestão do curso. Só existe uma no departamento.</w:t>
+      <w:bookmarkEnd w:id="23"/>
+    </w:p>
+    <w:p>
+      <w:r>
+        <w:t>É composta exclusivamente por professores, sendo esta comissão que toma decisões acerca do funcionamento e gestão do curso. Só existe uma no departamento.</w:t>
       </w:r>
     </w:p>
     <w:p/>
@@ -2241,20 +2341,17 @@
       <w:pPr>
         <w:pStyle w:val="Heading2"/>
       </w:pPr>
-      <w:bookmarkStart w:id="23" w:name="_qftg3i6n65qm" w:colFirst="0" w:colLast="0"/>
-      <w:bookmarkStart w:id="24" w:name="_Toc3576032"/>
-      <w:bookmarkEnd w:id="23"/>
+      <w:bookmarkStart w:id="24" w:name="_qftg3i6n65qm" w:colFirst="0" w:colLast="0"/>
+      <w:bookmarkStart w:id="25" w:name="_Toc3727048"/>
+      <w:bookmarkEnd w:id="24"/>
       <w:r>
         <w:t>Comissão Científica</w:t>
       </w:r>
-      <w:bookmarkEnd w:id="24"/>
-    </w:p>
-    <w:p>
-      <w:r>
-        <w:t>Também apenas composta por professores, é caracterizada por tratar dos planos curricular</w:t>
-      </w:r>
-      <w:r>
-        <w:t>es de um curso. Existe uma comissão científica por curso.</w:t>
+      <w:bookmarkEnd w:id="25"/>
+    </w:p>
+    <w:p>
+      <w:r>
+        <w:t>Também apenas composta por professores, é caracterizada por tratar dos planos curriculares de um curso. Existe uma comissão científica por curso.</w:t>
       </w:r>
     </w:p>
     <w:p/>
@@ -2262,21 +2359,126 @@
       <w:pPr>
         <w:pStyle w:val="Heading2"/>
       </w:pPr>
-      <w:bookmarkStart w:id="25" w:name="_fpfopvdzi7gn" w:colFirst="0" w:colLast="0"/>
-      <w:bookmarkStart w:id="26" w:name="_Toc3576033"/>
-      <w:bookmarkEnd w:id="25"/>
+      <w:bookmarkStart w:id="26" w:name="_fpfopvdzi7gn" w:colFirst="0" w:colLast="0"/>
+      <w:bookmarkStart w:id="27" w:name="_Toc3727049"/>
+      <w:bookmarkEnd w:id="26"/>
       <w:r>
         <w:t>Comissão de Acompanhamento</w:t>
       </w:r>
-      <w:bookmarkEnd w:id="26"/>
+      <w:bookmarkEnd w:id="27"/>
     </w:p>
     <w:p>
       <w:r>
         <w:t>Formada por professores e alunos, é o elo de ligação entre docentes e estudantes. Tal como nas outras comissões, apenas pode haver uma por curso.</w:t>
       </w:r>
-      <w:bookmarkStart w:id="27" w:name="_GoBack"/>
-      <w:bookmarkEnd w:id="27"/>
-    </w:p>
+    </w:p>
+    <w:p/>
+    <w:p/>
+    <w:p>
+      <w:pPr>
+        <w:pStyle w:val="Heading1"/>
+      </w:pPr>
+    </w:p>
+    <w:p>
+      <w:pPr>
+        <w:pStyle w:val="Heading1"/>
+      </w:pPr>
+    </w:p>
+    <w:p>
+      <w:pPr>
+        <w:pStyle w:val="Heading1"/>
+      </w:pPr>
+    </w:p>
+    <w:p>
+      <w:pPr>
+        <w:pStyle w:val="Heading1"/>
+      </w:pPr>
+    </w:p>
+    <w:p>
+      <w:pPr>
+        <w:pStyle w:val="Heading1"/>
+      </w:pPr>
+    </w:p>
+    <w:p/>
+    <w:p>
+      <w:pPr>
+        <w:pStyle w:val="Heading1"/>
+      </w:pPr>
+      <w:bookmarkStart w:id="28" w:name="_Toc3727050"/>
+      <w:r>
+        <w:lastRenderedPageBreak/>
+        <w:t>2. UML</w:t>
+      </w:r>
+      <w:bookmarkEnd w:id="28"/>
+    </w:p>
+    <w:p/>
+    <w:p>
+      <w:pPr>
+        <w:jc w:val="both"/>
+      </w:pPr>
+      <w:r>
+        <w:rPr>
+          <w:noProof/>
+        </w:rPr>
+        <w:drawing>
+          <wp:anchor distT="0" distB="0" distL="114300" distR="114300" simplePos="0" relativeHeight="251658240" behindDoc="0" locked="0" layoutInCell="1" allowOverlap="1">
+            <wp:simplePos x="0" y="0"/>
+            <wp:positionH relativeFrom="column">
+              <wp:posOffset>-855345</wp:posOffset>
+            </wp:positionH>
+            <wp:positionV relativeFrom="paragraph">
+              <wp:posOffset>-635</wp:posOffset>
+            </wp:positionV>
+            <wp:extent cx="7425055" cy="4258310"/>
+            <wp:effectExtent l="0" t="0" r="4445" b="0"/>
+            <wp:wrapSquare wrapText="bothSides"/>
+            <wp:docPr id="3" name="Picture 3"/>
+            <wp:cNvGraphicFramePr>
+              <a:graphicFrameLocks xmlns:a="http://schemas.openxmlformats.org/drawingml/2006/main" noChangeAspect="1"/>
+            </wp:cNvGraphicFramePr>
+            <a:graphic xmlns:a="http://schemas.openxmlformats.org/drawingml/2006/main">
+              <a:graphicData uri="http://schemas.openxmlformats.org/drawingml/2006/picture">
+                <pic:pic xmlns:pic="http://schemas.openxmlformats.org/drawingml/2006/picture">
+                  <pic:nvPicPr>
+                    <pic:cNvPr id="3" name="UML_BDAD-2.png"/>
+                    <pic:cNvPicPr/>
+                  </pic:nvPicPr>
+                  <pic:blipFill>
+                    <a:blip r:embed="rId9" cstate="print">
+                      <a:extLst>
+                        <a:ext uri="{28A0092B-C50C-407E-A947-70E740481C1C}">
+                          <a14:useLocalDpi xmlns:a14="http://schemas.microsoft.com/office/drawing/2010/main" val="0"/>
+                        </a:ext>
+                      </a:extLst>
+                    </a:blip>
+                    <a:stretch>
+                      <a:fillRect/>
+                    </a:stretch>
+                  </pic:blipFill>
+                  <pic:spPr>
+                    <a:xfrm>
+                      <a:off x="0" y="0"/>
+                      <a:ext cx="7425055" cy="4258310"/>
+                    </a:xfrm>
+                    <a:prstGeom prst="rect">
+                      <a:avLst/>
+                    </a:prstGeom>
+                  </pic:spPr>
+                </pic:pic>
+              </a:graphicData>
+            </a:graphic>
+            <wp14:sizeRelH relativeFrom="page">
+              <wp14:pctWidth>0</wp14:pctWidth>
+            </wp14:sizeRelH>
+            <wp14:sizeRelV relativeFrom="page">
+              <wp14:pctHeight>0</wp14:pctHeight>
+            </wp14:sizeRelV>
+          </wp:anchor>
+        </w:drawing>
+      </w:r>
+    </w:p>
+    <w:p/>
+    <w:p/>
     <w:sectPr>
       <w:pgSz w:w="11909" w:h="16834"/>
       <w:pgMar w:top="1440" w:right="1440" w:bottom="1440" w:left="1440" w:header="720" w:footer="720" w:gutter="0"/>

</xml_diff>

<commit_message>
Added gitignore file and did minor tweaks in UML and report
</commit_message>
<xml_diff>
--- a/relatorio.docx
+++ b/relatorio.docx
@@ -35,7 +35,7 @@
                     <pic:cNvPicPr preferRelativeResize="0"/>
                   </pic:nvPicPr>
                   <pic:blipFill>
-                    <a:blip r:embed="rId4"/>
+                    <a:blip r:embed="rId6"/>
                     <a:srcRect/>
                     <a:stretch>
                       <a:fillRect/>
@@ -321,7 +321,7 @@
         </w:rPr>
         <w:t>Carlos Duarte (up201708804)</w:t>
       </w:r>
-      <w:hyperlink r:id="rId5">
+      <w:hyperlink r:id="rId7">
         <w:r>
           <w:rPr>
             <w:color w:val="1155CC"/>
@@ -332,7 +332,7 @@
           <w:t xml:space="preserve"> </w:t>
         </w:r>
       </w:hyperlink>
-      <w:hyperlink r:id="rId6">
+      <w:hyperlink r:id="rId8">
         <w:r>
           <w:rPr>
             <w:i/>
@@ -382,7 +382,21 @@
           <w:sz w:val="20"/>
           <w:szCs w:val="20"/>
         </w:rPr>
-        <w:t>Pedro Pereira(up201708807)</w:t>
+        <w:t>Pedro Pereira</w:t>
+      </w:r>
+      <w:r>
+        <w:rPr>
+          <w:sz w:val="20"/>
+          <w:szCs w:val="20"/>
+        </w:rPr>
+        <w:t xml:space="preserve"> </w:t>
+      </w:r>
+      <w:r>
+        <w:rPr>
+          <w:sz w:val="20"/>
+          <w:szCs w:val="20"/>
+        </w:rPr>
+        <w:t>(up201708807)</w:t>
       </w:r>
       <w:r>
         <w:rPr>
@@ -392,7 +406,7 @@
         </w:rPr>
         <w:t xml:space="preserve"> </w:t>
       </w:r>
-      <w:hyperlink r:id="rId7">
+      <w:hyperlink r:id="rId9">
         <w:r>
           <w:rPr>
             <w:i/>
@@ -434,9 +448,22 @@
           <w:szCs w:val="20"/>
         </w:rPr>
         <w:tab/>
+      </w:r>
+      <w:r>
+        <w:rPr>
+          <w:sz w:val="20"/>
+          <w:szCs w:val="20"/>
+        </w:rPr>
+        <w:t xml:space="preserve"> </w:t>
+      </w:r>
+      <w:r>
+        <w:rPr>
+          <w:sz w:val="20"/>
+          <w:szCs w:val="20"/>
+        </w:rPr>
         <w:t xml:space="preserve">(up201603173) </w:t>
       </w:r>
-      <w:hyperlink r:id="rId8">
+      <w:hyperlink r:id="rId10">
         <w:r>
           <w:rPr>
             <w:i/>
@@ -531,15 +558,19 @@
     <w:p>
       <w:pPr>
         <w:pStyle w:val="Heading1"/>
+        <w:rPr>
+          <w:b/>
+        </w:rPr>
       </w:pPr>
       <w:bookmarkStart w:id="2" w:name="_Toc3727032"/>
       <w:r>
+        <w:rPr>
+          <w:b/>
+        </w:rPr>
         <w:lastRenderedPageBreak/>
         <w:t>Índice</w:t>
       </w:r>
-      <w:bookmarkStart w:id="3" w:name="_GoBack"/>
       <w:bookmarkEnd w:id="2"/>
-      <w:bookmarkEnd w:id="3"/>
     </w:p>
     <w:p>
       <w:pPr>
@@ -1884,6 +1915,7 @@
             <w:r>
               <w:rPr>
                 <w:rStyle w:val="Hyperlink"/>
+                <w:b/>
                 <w:noProof/>
               </w:rPr>
               <w:t>2. UML</w:t>
@@ -1941,7 +1973,7 @@
         <w:p>
           <w:pPr>
             <w:tabs>
-              <w:tab w:val="right" w:pos="9030"/>
+              <w:tab w:val="left" w:pos="1337"/>
             </w:tabs>
             <w:spacing w:before="60" w:after="80" w:line="240" w:lineRule="auto"/>
             <w:ind w:left="360"/>
@@ -1954,6 +1986,9 @@
           <w:r>
             <w:fldChar w:fldCharType="end"/>
           </w:r>
+          <w:r>
+            <w:tab/>
+          </w:r>
         </w:p>
       </w:sdtContent>
     </w:sdt>
@@ -1973,8 +2008,8 @@
           <w:szCs w:val="36"/>
         </w:rPr>
       </w:pPr>
-      <w:bookmarkStart w:id="4" w:name="_hu8b8ar9elnv" w:colFirst="0" w:colLast="0"/>
-      <w:bookmarkEnd w:id="4"/>
+      <w:bookmarkStart w:id="3" w:name="_hu8b8ar9elnv" w:colFirst="0" w:colLast="0"/>
+      <w:bookmarkEnd w:id="3"/>
       <w:r>
         <w:br w:type="page"/>
       </w:r>
@@ -1989,7 +2024,7 @@
         <w:ind w:left="-30"/>
         <w:jc w:val="both"/>
       </w:pPr>
-      <w:bookmarkStart w:id="5" w:name="_Toc3727033"/>
+      <w:bookmarkStart w:id="4" w:name="_Toc3727033"/>
       <w:r>
         <w:rPr>
           <w:rFonts w:ascii="Trebuchet MS" w:eastAsia="Trebuchet MS" w:hAnsi="Trebuchet MS" w:cs="Trebuchet MS"/>
@@ -2000,58 +2035,53 @@
         <w:lastRenderedPageBreak/>
         <w:t>1. Contexto do projeto</w:t>
       </w:r>
+      <w:bookmarkEnd w:id="4"/>
+    </w:p>
+    <w:p>
+      <w:r>
+        <w:t>Para o projeto desta unidade curricular, o nosso grupo decidiu modelar o funcionamento de uma base de dados para o Departamento de Engenharia Informática (DEI). Desta forma, apresentamos de seguida a estrutura do trabalho</w:t>
+      </w:r>
+      <w:r>
+        <w:t>, sendo que cada parágrafo corresponde a uma classe do diagrama UML apresentado na secção seguinte.</w:t>
+      </w:r>
+    </w:p>
+    <w:p>
+      <w:pPr>
+        <w:pStyle w:val="Heading2"/>
+      </w:pPr>
+      <w:bookmarkStart w:id="5" w:name="_Toc3727034"/>
+      <w:r>
+        <w:t>Membro</w:t>
+      </w:r>
+      <w:bookmarkStart w:id="6" w:name="_GoBack"/>
       <w:bookmarkEnd w:id="5"/>
-    </w:p>
-    <w:p>
-      <w:r>
-        <w:t xml:space="preserve">Para o projeto desta unidade curricular, o nosso grupo decidiu modelar o funcionamento de uma base de dados para o Departamento de Engenharia Informática (DEI). Desta forma, apresentamos de seguida a estrutura do trabalho. Note-se que, nos casos em que </w:t>
-      </w:r>
-    </w:p>
+      <w:bookmarkEnd w:id="6"/>
+    </w:p>
+    <w:p>
+      <w:r>
+        <w:t>A classe Membro engloba todas as pessoas pertencentes ao DEI. Estas podem ser do tipo Estudante, Staff</w:t>
+      </w:r>
+      <w:r>
+        <w:rPr>
+          <w:b/>
+        </w:rPr>
+        <w:t xml:space="preserve"> </w:t>
+      </w:r>
+      <w:r>
+        <w:t xml:space="preserve">ou Professor. Resolvemos criar esta generalização pois todas estas 3 </w:t>
+      </w:r>
+      <w:r>
+        <w:t xml:space="preserve">classes </w:t>
+      </w:r>
+      <w:r>
+        <w:t>têm em comum vários atributos: nome, telemóvel, data de nascimento, e morada.</w:t>
+      </w:r>
+    </w:p>
+    <w:p/>
     <w:p>
       <w:pPr>
         <w:pStyle w:val="Heading2"/>
       </w:pPr>
-      <w:bookmarkStart w:id="6" w:name="_Toc3727034"/>
-      <w:r>
-        <w:t>Membro</w:t>
-      </w:r>
-      <w:bookmarkEnd w:id="6"/>
-    </w:p>
-    <w:p>
-      <w:r>
-        <w:t>A classe Membro engloba todas as pessoas pertencentes ao DEI. Estas podem ser do tipo Estudante, Staff</w:t>
-      </w:r>
-      <w:r>
-        <w:rPr>
-          <w:b/>
-        </w:rPr>
-        <w:t xml:space="preserve"> </w:t>
-      </w:r>
-      <w:r>
-        <w:t xml:space="preserve">ou </w:t>
-      </w:r>
-      <w:proofErr w:type="gramStart"/>
-      <w:r>
-        <w:t>Professor..</w:t>
-      </w:r>
-      <w:proofErr w:type="gramEnd"/>
-      <w:r>
-        <w:t xml:space="preserve"> Resolvemos criar esta generalização pois todas estas 3 “</w:t>
-      </w:r>
-      <w:proofErr w:type="spellStart"/>
-      <w:r>
-        <w:t>sub-classes</w:t>
-      </w:r>
-      <w:proofErr w:type="spellEnd"/>
-      <w:r>
-        <w:t>” têm em comum vários atributos: nome, telemóvel, data de nascimento, e morada.</w:t>
-      </w:r>
-    </w:p>
-    <w:p/>
-    <w:p>
-      <w:pPr>
-        <w:pStyle w:val="Heading2"/>
-      </w:pPr>
       <w:bookmarkStart w:id="7" w:name="_Toc3727035"/>
       <w:r>
         <w:t>Estudante</w:t>
@@ -2063,13 +2093,16 @@
         <w:t xml:space="preserve">Um </w:t>
       </w:r>
       <w:r>
-        <w:rPr>
-          <w:b/>
-        </w:rPr>
         <w:t>Estudante</w:t>
       </w:r>
       <w:r>
-        <w:t xml:space="preserve"> pode pertencer a um curso, frequentando-o de acordo com um determinado regime (trabalhador-estudante, por exemplo). Cada estudante tem uma classificação associada ao curso que frequenta. Pode ser membro de um núcleo ou de uma comissão de acompanhamento.</w:t>
+        <w:t xml:space="preserve"> pode pertencer a um curso, frequentando-o de acordo com um determinado regime (</w:t>
+      </w:r>
+      <w:r>
+        <w:t>total ou parcial</w:t>
+      </w:r>
+      <w:r>
+        <w:t>). Cada estudante tem uma classificação associada ao curso que frequenta. Pode ser membro de um núcleo ou de uma comissão de acompanhamento.</w:t>
       </w:r>
     </w:p>
     <w:p/>
@@ -2403,9 +2436,15 @@
     <w:p>
       <w:pPr>
         <w:pStyle w:val="Heading1"/>
+        <w:rPr>
+          <w:b/>
+        </w:rPr>
       </w:pPr>
       <w:bookmarkStart w:id="28" w:name="_Toc3727050"/>
       <w:r>
+        <w:rPr>
+          <w:b/>
+        </w:rPr>
         <w:lastRenderedPageBreak/>
         <w:t>2. UML</w:t>
       </w:r>
@@ -2444,7 +2483,7 @@
                     <pic:cNvPicPr/>
                   </pic:nvPicPr>
                   <pic:blipFill>
-                    <a:blip r:embed="rId9" cstate="print">
+                    <a:blip r:embed="rId11" cstate="print">
                       <a:extLst>
                         <a:ext uri="{28A0092B-C50C-407E-A947-70E740481C1C}">
                           <a14:useLocalDpi xmlns:a14="http://schemas.microsoft.com/office/drawing/2010/main" val="0"/>
@@ -2480,13 +2519,184 @@
     <w:p/>
     <w:p/>
     <w:sectPr>
+      <w:footerReference w:type="even" r:id="rId12"/>
+      <w:footerReference w:type="default" r:id="rId13"/>
       <w:pgSz w:w="11909" w:h="16834"/>
       <w:pgMar w:top="1440" w:right="1440" w:bottom="1440" w:left="1440" w:header="720" w:footer="720" w:gutter="0"/>
       <w:pgNumType w:start="1"/>
       <w:cols w:space="720"/>
+      <w:titlePg/>
+      <w:docGrid w:linePitch="299"/>
     </w:sectPr>
   </w:body>
 </w:document>
+</file>
+
+<file path=word/endnotes.xml><?xml version="1.0" encoding="utf-8"?>
+<w:endnotes xmlns:wpc="http://schemas.microsoft.com/office/word/2010/wordprocessingCanvas" xmlns:cx="http://schemas.microsoft.com/office/drawing/2014/chartex" xmlns:cx1="http://schemas.microsoft.com/office/drawing/2015/9/8/chartex" xmlns:cx2="http://schemas.microsoft.com/office/drawing/2015/10/21/chartex" xmlns:cx3="http://schemas.microsoft.com/office/drawing/2016/5/9/chartex" xmlns:cx4="http://schemas.microsoft.com/office/drawing/2016/5/10/chartex" xmlns:cx5="http://schemas.microsoft.com/office/drawing/2016/5/11/chartex" xmlns:cx6="http://schemas.microsoft.com/office/drawing/2016/5/12/chartex" xmlns:cx7="http://schemas.microsoft.com/office/drawing/2016/5/13/chartex" xmlns:cx8="http://schemas.microsoft.com/office/drawing/2016/5/14/chartex" xmlns:mc="http://schemas.openxmlformats.org/markup-compatibility/2006" xmlns:aink="http://schemas.microsoft.com/office/drawing/2016/ink" xmlns:am3d="http://schemas.microsoft.com/office/drawing/2017/model3d" xmlns:o="urn:schemas-microsoft-com:office:office" xmlns:r="http://schemas.openxmlformats.org/officeDocument/2006/relationships" xmlns:m="http://schemas.openxmlformats.org/officeDocument/2006/math" xmlns:v="urn:schemas-microsoft-com:vml" xmlns:wp14="http://schemas.microsoft.com/office/word/2010/wordprocessingDrawing" xmlns:wp="http://schemas.openxmlformats.org/drawingml/2006/wordprocessingDrawing" xmlns:w10="urn:schemas-microsoft-com:office:word" xmlns:w="http://schemas.openxmlformats.org/wordprocessingml/2006/main" xmlns:w14="http://schemas.microsoft.com/office/word/2010/wordml" xmlns:w15="http://schemas.microsoft.com/office/word/2012/wordml" xmlns:w16cid="http://schemas.microsoft.com/office/word/2016/wordml/cid" xmlns:w16se="http://schemas.microsoft.com/office/word/2015/wordml/symex" xmlns:wpg="http://schemas.microsoft.com/office/word/2010/wordprocessingGroup" xmlns:wpi="http://schemas.microsoft.com/office/word/2010/wordprocessingInk" xmlns:wne="http://schemas.microsoft.com/office/word/2006/wordml" xmlns:wps="http://schemas.microsoft.com/office/word/2010/wordprocessingShape" mc:Ignorable="w14 w15 w16se w16cid wp14">
+  <w:endnote w:type="separator" w:id="-1">
+    <w:p>
+      <w:pPr>
+        <w:spacing w:line="240" w:lineRule="auto"/>
+      </w:pPr>
+      <w:r>
+        <w:separator/>
+      </w:r>
+    </w:p>
+  </w:endnote>
+  <w:endnote w:type="continuationSeparator" w:id="0">
+    <w:p>
+      <w:pPr>
+        <w:spacing w:line="240" w:lineRule="auto"/>
+      </w:pPr>
+      <w:r>
+        <w:continuationSeparator/>
+      </w:r>
+    </w:p>
+  </w:endnote>
+</w:endnotes>
+</file>
+
+<file path=word/footer1.xml><?xml version="1.0" encoding="utf-8"?>
+<w:ftr xmlns:wpc="http://schemas.microsoft.com/office/word/2010/wordprocessingCanvas" xmlns:cx="http://schemas.microsoft.com/office/drawing/2014/chartex" xmlns:cx1="http://schemas.microsoft.com/office/drawing/2015/9/8/chartex" xmlns:cx2="http://schemas.microsoft.com/office/drawing/2015/10/21/chartex" xmlns:cx3="http://schemas.microsoft.com/office/drawing/2016/5/9/chartex" xmlns:cx4="http://schemas.microsoft.com/office/drawing/2016/5/10/chartex" xmlns:cx5="http://schemas.microsoft.com/office/drawing/2016/5/11/chartex" xmlns:cx6="http://schemas.microsoft.com/office/drawing/2016/5/12/chartex" xmlns:cx7="http://schemas.microsoft.com/office/drawing/2016/5/13/chartex" xmlns:cx8="http://schemas.microsoft.com/office/drawing/2016/5/14/chartex" xmlns:mc="http://schemas.openxmlformats.org/markup-compatibility/2006" xmlns:aink="http://schemas.microsoft.com/office/drawing/2016/ink" xmlns:am3d="http://schemas.microsoft.com/office/drawing/2017/model3d" xmlns:o="urn:schemas-microsoft-com:office:office" xmlns:r="http://schemas.openxmlformats.org/officeDocument/2006/relationships" xmlns:m="http://schemas.openxmlformats.org/officeDocument/2006/math" xmlns:v="urn:schemas-microsoft-com:vml" xmlns:wp14="http://schemas.microsoft.com/office/word/2010/wordprocessingDrawing" xmlns:wp="http://schemas.openxmlformats.org/drawingml/2006/wordprocessingDrawing" xmlns:w10="urn:schemas-microsoft-com:office:word" xmlns:w="http://schemas.openxmlformats.org/wordprocessingml/2006/main" xmlns:w14="http://schemas.microsoft.com/office/word/2010/wordml" xmlns:w15="http://schemas.microsoft.com/office/word/2012/wordml" xmlns:w16cid="http://schemas.microsoft.com/office/word/2016/wordml/cid" xmlns:w16se="http://schemas.microsoft.com/office/word/2015/wordml/symex" xmlns:wpg="http://schemas.microsoft.com/office/word/2010/wordprocessingGroup" xmlns:wpi="http://schemas.microsoft.com/office/word/2010/wordprocessingInk" xmlns:wne="http://schemas.microsoft.com/office/word/2006/wordml" xmlns:wps="http://schemas.microsoft.com/office/word/2010/wordprocessingShape" mc:Ignorable="w14 w15 w16se w16cid wp14">
+  <w:sdt>
+    <w:sdtPr>
+      <w:rPr>
+        <w:rStyle w:val="PageNumber"/>
+      </w:rPr>
+      <w:id w:val="355862151"/>
+      <w:docPartObj>
+        <w:docPartGallery w:val="Page Numbers (Bottom of Page)"/>
+        <w:docPartUnique/>
+      </w:docPartObj>
+    </w:sdtPr>
+    <w:sdtContent>
+      <w:p>
+        <w:pPr>
+          <w:pStyle w:val="Footer"/>
+          <w:framePr w:wrap="none" w:vAnchor="text" w:hAnchor="margin" w:xAlign="right" w:y="1"/>
+          <w:rPr>
+            <w:rStyle w:val="PageNumber"/>
+          </w:rPr>
+        </w:pPr>
+        <w:r>
+          <w:rPr>
+            <w:rStyle w:val="PageNumber"/>
+          </w:rPr>
+          <w:fldChar w:fldCharType="begin"/>
+        </w:r>
+        <w:r>
+          <w:rPr>
+            <w:rStyle w:val="PageNumber"/>
+          </w:rPr>
+          <w:instrText xml:space="preserve"> PAGE </w:instrText>
+        </w:r>
+        <w:r>
+          <w:rPr>
+            <w:rStyle w:val="PageNumber"/>
+          </w:rPr>
+          <w:fldChar w:fldCharType="end"/>
+        </w:r>
+      </w:p>
+    </w:sdtContent>
+  </w:sdt>
+  <w:p>
+    <w:pPr>
+      <w:pStyle w:val="Footer"/>
+      <w:ind w:right="360"/>
+    </w:pPr>
+  </w:p>
+</w:ftr>
+</file>
+
+<file path=word/footer2.xml><?xml version="1.0" encoding="utf-8"?>
+<w:ftr xmlns:wpc="http://schemas.microsoft.com/office/word/2010/wordprocessingCanvas" xmlns:cx="http://schemas.microsoft.com/office/drawing/2014/chartex" xmlns:cx1="http://schemas.microsoft.com/office/drawing/2015/9/8/chartex" xmlns:cx2="http://schemas.microsoft.com/office/drawing/2015/10/21/chartex" xmlns:cx3="http://schemas.microsoft.com/office/drawing/2016/5/9/chartex" xmlns:cx4="http://schemas.microsoft.com/office/drawing/2016/5/10/chartex" xmlns:cx5="http://schemas.microsoft.com/office/drawing/2016/5/11/chartex" xmlns:cx6="http://schemas.microsoft.com/office/drawing/2016/5/12/chartex" xmlns:cx7="http://schemas.microsoft.com/office/drawing/2016/5/13/chartex" xmlns:cx8="http://schemas.microsoft.com/office/drawing/2016/5/14/chartex" xmlns:mc="http://schemas.openxmlformats.org/markup-compatibility/2006" xmlns:aink="http://schemas.microsoft.com/office/drawing/2016/ink" xmlns:am3d="http://schemas.microsoft.com/office/drawing/2017/model3d" xmlns:o="urn:schemas-microsoft-com:office:office" xmlns:r="http://schemas.openxmlformats.org/officeDocument/2006/relationships" xmlns:m="http://schemas.openxmlformats.org/officeDocument/2006/math" xmlns:v="urn:schemas-microsoft-com:vml" xmlns:wp14="http://schemas.microsoft.com/office/word/2010/wordprocessingDrawing" xmlns:wp="http://schemas.openxmlformats.org/drawingml/2006/wordprocessingDrawing" xmlns:w10="urn:schemas-microsoft-com:office:word" xmlns:w="http://schemas.openxmlformats.org/wordprocessingml/2006/main" xmlns:w14="http://schemas.microsoft.com/office/word/2010/wordml" xmlns:w15="http://schemas.microsoft.com/office/word/2012/wordml" xmlns:w16cid="http://schemas.microsoft.com/office/word/2016/wordml/cid" xmlns:w16se="http://schemas.microsoft.com/office/word/2015/wordml/symex" xmlns:wpg="http://schemas.microsoft.com/office/word/2010/wordprocessingGroup" xmlns:wpi="http://schemas.microsoft.com/office/word/2010/wordprocessingInk" xmlns:wne="http://schemas.microsoft.com/office/word/2006/wordml" xmlns:wps="http://schemas.microsoft.com/office/word/2010/wordprocessingShape" mc:Ignorable="w14 w15 w16se w16cid wp14">
+  <w:sdt>
+    <w:sdtPr>
+      <w:rPr>
+        <w:rStyle w:val="PageNumber"/>
+      </w:rPr>
+      <w:id w:val="-1203011289"/>
+      <w:docPartObj>
+        <w:docPartGallery w:val="Page Numbers (Bottom of Page)"/>
+        <w:docPartUnique/>
+      </w:docPartObj>
+    </w:sdtPr>
+    <w:sdtContent>
+      <w:p>
+        <w:pPr>
+          <w:pStyle w:val="Footer"/>
+          <w:framePr w:wrap="none" w:vAnchor="text" w:hAnchor="margin" w:xAlign="right" w:y="1"/>
+          <w:rPr>
+            <w:rStyle w:val="PageNumber"/>
+          </w:rPr>
+        </w:pPr>
+        <w:r>
+          <w:rPr>
+            <w:rStyle w:val="PageNumber"/>
+          </w:rPr>
+          <w:fldChar w:fldCharType="begin"/>
+        </w:r>
+        <w:r>
+          <w:rPr>
+            <w:rStyle w:val="PageNumber"/>
+          </w:rPr>
+          <w:instrText xml:space="preserve"> PAGE </w:instrText>
+        </w:r>
+        <w:r>
+          <w:rPr>
+            <w:rStyle w:val="PageNumber"/>
+          </w:rPr>
+          <w:fldChar w:fldCharType="separate"/>
+        </w:r>
+        <w:r>
+          <w:rPr>
+            <w:rStyle w:val="PageNumber"/>
+            <w:noProof/>
+          </w:rPr>
+          <w:t>3</w:t>
+        </w:r>
+        <w:r>
+          <w:rPr>
+            <w:rStyle w:val="PageNumber"/>
+          </w:rPr>
+          <w:fldChar w:fldCharType="end"/>
+        </w:r>
+      </w:p>
+    </w:sdtContent>
+  </w:sdt>
+  <w:p>
+    <w:pPr>
+      <w:pStyle w:val="Footer"/>
+      <w:ind w:right="360"/>
+    </w:pPr>
+  </w:p>
+</w:ftr>
+</file>
+
+<file path=word/footnotes.xml><?xml version="1.0" encoding="utf-8"?>
+<w:footnotes xmlns:wpc="http://schemas.microsoft.com/office/word/2010/wordprocessingCanvas" xmlns:cx="http://schemas.microsoft.com/office/drawing/2014/chartex" xmlns:cx1="http://schemas.microsoft.com/office/drawing/2015/9/8/chartex" xmlns:cx2="http://schemas.microsoft.com/office/drawing/2015/10/21/chartex" xmlns:cx3="http://schemas.microsoft.com/office/drawing/2016/5/9/chartex" xmlns:cx4="http://schemas.microsoft.com/office/drawing/2016/5/10/chartex" xmlns:cx5="http://schemas.microsoft.com/office/drawing/2016/5/11/chartex" xmlns:cx6="http://schemas.microsoft.com/office/drawing/2016/5/12/chartex" xmlns:cx7="http://schemas.microsoft.com/office/drawing/2016/5/13/chartex" xmlns:cx8="http://schemas.microsoft.com/office/drawing/2016/5/14/chartex" xmlns:mc="http://schemas.openxmlformats.org/markup-compatibility/2006" xmlns:aink="http://schemas.microsoft.com/office/drawing/2016/ink" xmlns:am3d="http://schemas.microsoft.com/office/drawing/2017/model3d" xmlns:o="urn:schemas-microsoft-com:office:office" xmlns:r="http://schemas.openxmlformats.org/officeDocument/2006/relationships" xmlns:m="http://schemas.openxmlformats.org/officeDocument/2006/math" xmlns:v="urn:schemas-microsoft-com:vml" xmlns:wp14="http://schemas.microsoft.com/office/word/2010/wordprocessingDrawing" xmlns:wp="http://schemas.openxmlformats.org/drawingml/2006/wordprocessingDrawing" xmlns:w10="urn:schemas-microsoft-com:office:word" xmlns:w="http://schemas.openxmlformats.org/wordprocessingml/2006/main" xmlns:w14="http://schemas.microsoft.com/office/word/2010/wordml" xmlns:w15="http://schemas.microsoft.com/office/word/2012/wordml" xmlns:w16cid="http://schemas.microsoft.com/office/word/2016/wordml/cid" xmlns:w16se="http://schemas.microsoft.com/office/word/2015/wordml/symex" xmlns:wpg="http://schemas.microsoft.com/office/word/2010/wordprocessingGroup" xmlns:wpi="http://schemas.microsoft.com/office/word/2010/wordprocessingInk" xmlns:wne="http://schemas.microsoft.com/office/word/2006/wordml" xmlns:wps="http://schemas.microsoft.com/office/word/2010/wordprocessingShape" mc:Ignorable="w14 w15 w16se w16cid wp14">
+  <w:footnote w:type="separator" w:id="-1">
+    <w:p>
+      <w:pPr>
+        <w:spacing w:line="240" w:lineRule="auto"/>
+      </w:pPr>
+      <w:r>
+        <w:separator/>
+      </w:r>
+    </w:p>
+  </w:footnote>
+  <w:footnote w:type="continuationSeparator" w:id="0">
+    <w:p>
+      <w:pPr>
+        <w:spacing w:line="240" w:lineRule="auto"/>
+      </w:pPr>
+      <w:r>
+        <w:continuationSeparator/>
+      </w:r>
+    </w:p>
+  </w:footnote>
+</w:footnotes>
 </file>
 
 <file path=word/styles.xml><?xml version="1.0" encoding="utf-8"?>
@@ -3126,6 +3336,58 @@
       <w:u w:val="single"/>
     </w:rPr>
   </w:style>
+  <w:style w:type="paragraph" w:styleId="Header">
+    <w:name w:val="header"/>
+    <w:basedOn w:val="Normal"/>
+    <w:link w:val="HeaderChar"/>
+    <w:uiPriority w:val="99"/>
+    <w:unhideWhenUsed/>
+    <w:rsid w:val="00F66734"/>
+    <w:pPr>
+      <w:tabs>
+        <w:tab w:val="center" w:pos="4680"/>
+        <w:tab w:val="right" w:pos="9360"/>
+      </w:tabs>
+      <w:spacing w:line="240" w:lineRule="auto"/>
+    </w:pPr>
+  </w:style>
+  <w:style w:type="character" w:customStyle="1" w:styleId="HeaderChar">
+    <w:name w:val="Header Char"/>
+    <w:basedOn w:val="DefaultParagraphFont"/>
+    <w:link w:val="Header"/>
+    <w:uiPriority w:val="99"/>
+    <w:rsid w:val="00F66734"/>
+  </w:style>
+  <w:style w:type="paragraph" w:styleId="Footer">
+    <w:name w:val="footer"/>
+    <w:basedOn w:val="Normal"/>
+    <w:link w:val="FooterChar"/>
+    <w:uiPriority w:val="99"/>
+    <w:unhideWhenUsed/>
+    <w:rsid w:val="00F66734"/>
+    <w:pPr>
+      <w:tabs>
+        <w:tab w:val="center" w:pos="4680"/>
+        <w:tab w:val="right" w:pos="9360"/>
+      </w:tabs>
+      <w:spacing w:line="240" w:lineRule="auto"/>
+    </w:pPr>
+  </w:style>
+  <w:style w:type="character" w:customStyle="1" w:styleId="FooterChar">
+    <w:name w:val="Footer Char"/>
+    <w:basedOn w:val="DefaultParagraphFont"/>
+    <w:link w:val="Footer"/>
+    <w:uiPriority w:val="99"/>
+    <w:rsid w:val="00F66734"/>
+  </w:style>
+  <w:style w:type="character" w:styleId="PageNumber">
+    <w:name w:val="page number"/>
+    <w:basedOn w:val="DefaultParagraphFont"/>
+    <w:uiPriority w:val="99"/>
+    <w:semiHidden/>
+    <w:unhideWhenUsed/>
+    <w:rsid w:val="00F66734"/>
+  </w:style>
 </w:styles>
 </file>
 

</xml_diff>